<commit_message>
Complete Code for Phase 3.3
Complete Code for Phase 3.3
</commit_message>
<xml_diff>
--- a/Docs/GenerativeAI_KnowledgeBase_Phsase3.docx
+++ b/Docs/GenerativeAI_KnowledgeBase_Phsase3.docx
@@ -227,6 +227,61 @@
             </a:graphic>
           </wp:inline>
         </w:drawing>
+      </w:r>
+    </w:p>
+    <w:p>
+      <w:pPr>
+        <w:pStyle w:val="Heading2"/>
+      </w:pPr>
+      <w:r>
+        <w:t>Phase 3.3 – Retrieval Service</w:t>
+      </w:r>
+    </w:p>
+    <w:p>
+      <w:r>
+        <w:t>- Implemented RetrievalService with Semantic (pgvector), Keyword (SQL Server FTS), and Hybrid search.</w:t>
+        <w:br/>
+        <w:t>- Hybrid fallback: defaults to semantic if no keyword hits.</w:t>
+        <w:br/>
+        <w:t>- Query sanitization: tokenized &amp; escaped input for FTS.</w:t>
+        <w:br/>
+        <w:t>- Admin Debug UI: side-by-side semantic &amp; hybrid results, filters, counters, SLA monitoring (&lt;300ms).</w:t>
+        <w:br/>
+        <w:t>- Direct DI calls used in Admin UI (no API endpoints).</w:t>
+        <w:br/>
+        <w:t>- Outcome: Retrieval pipeline production-ready and optimized.</w:t>
+      </w:r>
+    </w:p>
+    <w:p>
+      <w:pPr>
+        <w:pStyle w:val="Heading2"/>
+      </w:pPr>
+      <w:r>
+        <w:t>Updated Project Structure</w:t>
+      </w:r>
+    </w:p>
+    <w:p>
+      <w:r>
+        <w:t>/AirNir</w:t>
+        <w:br/>
+        <w:t>├── Library</w:t>
+        <w:br/>
+        <w:t>│   ├── ArNir.Core       → Entities, DTOs, Config, Validations</w:t>
+        <w:br/>
+        <w:t>│   ├── ArNir.Data       → DbContexts (SQL Server + Postgres), EF Migrations</w:t>
+        <w:br/>
+        <w:t>│   └── ArNir.Services   → Business logic Service, Interface, Helper, Mapping (EmbeddingService, RetrievalService, RagService)</w:t>
+        <w:br/>
+        <w:t>├── Presentation</w:t>
+        <w:br/>
+        <w:t>│   ├── ArNir.Admin      → AdminLTE UI Controllers, ViewModel, Views (embedding + retrieval test pages, RAG comparison)</w:t>
+        <w:br/>
+        <w:t>│   └── ArNir.Frontend   → End-user search/chat interface (future, Phase 3.4+)</w:t>
+      </w:r>
+    </w:p>
+    <w:p>
+      <w:r>
+        <w:t>Architecture Reference: see docs/Phase3_RAG_Architecture.png</w:t>
       </w:r>
     </w:p>
     <w:sectPr>

</xml_diff>